<commit_message>
Revisão Geral no Scrum
</commit_message>
<xml_diff>
--- a/Artefatos de Documentação/Processo Aplicado/EveRemind/2-Gerencia de Projeto/Método de Estimativa - EveRemind.docx
+++ b/Artefatos de Documentação/Processo Aplicado/EveRemind/2-Gerencia de Projeto/Método de Estimativa - EveRemind.docx
@@ -1,10 +1,11 @@
 
 <file path=word/document.xml><?xml version="1.0" encoding="utf-8"?>
-<w:document xmlns:wpc="http://schemas.microsoft.com/office/word/2010/wordprocessingCanvas" xmlns:mc="http://schemas.openxmlformats.org/markup-compatibility/2006" xmlns:o="urn:schemas-microsoft-com:office:office" xmlns:r="http://schemas.openxmlformats.org/officeDocument/2006/relationships" xmlns:m="http://schemas.openxmlformats.org/officeDocument/2006/math" xmlns:v="urn:schemas-microsoft-com:vml" xmlns:wp14="http://schemas.microsoft.com/office/word/2010/wordprocessingDrawing" xmlns:wp="http://schemas.openxmlformats.org/drawingml/2006/wordprocessingDrawing" xmlns:w10="urn:schemas-microsoft-com:office:word" xmlns:w="http://schemas.openxmlformats.org/wordprocessingml/2006/main" xmlns:w14="http://schemas.microsoft.com/office/word/2010/wordml" xmlns:w15="http://schemas.microsoft.com/office/word/2012/wordml" xmlns:wpg="http://schemas.microsoft.com/office/word/2010/wordprocessingGroup" xmlns:wpi="http://schemas.microsoft.com/office/word/2010/wordprocessingInk" xmlns:wne="http://schemas.microsoft.com/office/word/2006/wordml" xmlns:wps="http://schemas.microsoft.com/office/word/2010/wordprocessingShape" mc:Ignorable="w14 w15 wp14">
+<w:document xmlns:wpc="http://schemas.microsoft.com/office/word/2010/wordprocessingCanvas" xmlns:mo="http://schemas.microsoft.com/office/mac/office/2008/main" xmlns:mc="http://schemas.openxmlformats.org/markup-compatibility/2006" xmlns:mv="urn:schemas-microsoft-com:mac:vml" xmlns:o="urn:schemas-microsoft-com:office:office" xmlns:r="http://schemas.openxmlformats.org/officeDocument/2006/relationships" xmlns:m="http://schemas.openxmlformats.org/officeDocument/2006/math" xmlns:v="urn:schemas-microsoft-com:vml" xmlns:wp14="http://schemas.microsoft.com/office/word/2010/wordprocessingDrawing" xmlns:wp="http://schemas.openxmlformats.org/drawingml/2006/wordprocessingDrawing" xmlns:w10="urn:schemas-microsoft-com:office:word" xmlns:w="http://schemas.openxmlformats.org/wordprocessingml/2006/main" xmlns:w14="http://schemas.microsoft.com/office/word/2010/wordml" xmlns:w15="http://schemas.microsoft.com/office/word/2012/wordml" xmlns:wpg="http://schemas.microsoft.com/office/word/2010/wordprocessingGroup" xmlns:wpi="http://schemas.microsoft.com/office/word/2010/wordprocessingInk" xmlns:wne="http://schemas.microsoft.com/office/word/2006/wordml" xmlns:wps="http://schemas.microsoft.com/office/word/2010/wordprocessingShape" mc:Ignorable="w14 w15 wp14">
   <w:body>
     <w:p>
       <w:pPr>
         <w:jc w:val="center"/>
+        <w:outlineLvl w:val="0"/>
         <w:rPr>
           <w:rFonts w:cstheme="minorHAnsi"/>
           <w:b/>
@@ -56,12 +57,13 @@
     </w:p>
     <w:p>
       <w:pPr>
-        <w:pStyle w:val="PargrafodaLista"/>
+        <w:pStyle w:val="ListParagraph"/>
         <w:numPr>
           <w:ilvl w:val="0"/>
           <w:numId w:val="4"/>
         </w:numPr>
         <w:jc w:val="both"/>
+        <w:outlineLvl w:val="0"/>
         <w:rPr>
           <w:rFonts w:cstheme="minorHAnsi"/>
           <w:b/>
@@ -81,7 +83,7 @@
     </w:p>
     <w:p>
       <w:pPr>
-        <w:pStyle w:val="PargrafodaLista"/>
+        <w:pStyle w:val="ListParagraph"/>
         <w:ind w:left="360"/>
         <w:jc w:val="both"/>
         <w:rPr>
@@ -96,7 +98,25 @@
           <w:sz w:val="24"/>
           <w:szCs w:val="28"/>
         </w:rPr>
-        <w:t>Planning Poker é o método qu</w:t>
+        <w:t xml:space="preserve">Planning </w:t>
+      </w:r>
+      <w:proofErr w:type="spellStart"/>
+      <w:r>
+        <w:rPr>
+          <w:rFonts w:cstheme="minorHAnsi"/>
+          <w:sz w:val="24"/>
+          <w:szCs w:val="28"/>
+        </w:rPr>
+        <w:t>Poker</w:t>
+      </w:r>
+      <w:proofErr w:type="spellEnd"/>
+      <w:r>
+        <w:rPr>
+          <w:rFonts w:cstheme="minorHAnsi"/>
+          <w:sz w:val="24"/>
+          <w:szCs w:val="28"/>
+        </w:rPr>
+        <w:t xml:space="preserve"> é o método qu</w:t>
       </w:r>
       <w:r>
         <w:rPr>
@@ -112,28 +132,30 @@
           <w:sz w:val="24"/>
           <w:szCs w:val="28"/>
         </w:rPr>
-        <w:t xml:space="preserve"> para estimar </w:t>
-      </w:r>
-      <w:r>
-        <w:rPr>
-          <w:rFonts w:cstheme="minorHAnsi"/>
-          <w:sz w:val="24"/>
-          <w:szCs w:val="28"/>
-        </w:rPr>
-        <w:t xml:space="preserve">velocidade da equipe, ou a duração  </w:t>
-      </w:r>
-      <w:r>
-        <w:rPr>
-          <w:rFonts w:cstheme="minorHAnsi"/>
-          <w:sz w:val="24"/>
-          <w:szCs w:val="28"/>
-        </w:rPr>
-        <w:t xml:space="preserve">a duração de uma sprint. </w:t>
+        <w:t xml:space="preserve"> para estimar velocidade da equipe, ou a duração  a duração de uma </w:t>
+      </w:r>
+      <w:proofErr w:type="spellStart"/>
+      <w:r>
+        <w:rPr>
+          <w:rFonts w:cstheme="minorHAnsi"/>
+          <w:sz w:val="24"/>
+          <w:szCs w:val="28"/>
+        </w:rPr>
+        <w:t>sprint</w:t>
+      </w:r>
+      <w:proofErr w:type="spellEnd"/>
+      <w:r>
+        <w:rPr>
+          <w:rFonts w:cstheme="minorHAnsi"/>
+          <w:sz w:val="24"/>
+          <w:szCs w:val="28"/>
+        </w:rPr>
+        <w:t xml:space="preserve">. </w:t>
       </w:r>
     </w:p>
     <w:p>
       <w:pPr>
-        <w:pStyle w:val="PargrafodaLista"/>
+        <w:pStyle w:val="ListParagraph"/>
         <w:ind w:left="360"/>
         <w:jc w:val="both"/>
         <w:rPr>
@@ -153,7 +175,7 @@
     </w:p>
     <w:p>
       <w:pPr>
-        <w:pStyle w:val="PargrafodaLista"/>
+        <w:pStyle w:val="ListParagraph"/>
         <w:ind w:left="360"/>
         <w:jc w:val="both"/>
         <w:rPr>
@@ -168,31 +190,7 @@
           <w:sz w:val="24"/>
           <w:szCs w:val="28"/>
         </w:rPr>
-        <w:t>Para fazer as e</w:t>
-      </w:r>
-      <w:r>
-        <w:rPr>
-          <w:rFonts w:cstheme="minorHAnsi"/>
-          <w:sz w:val="24"/>
-          <w:szCs w:val="28"/>
-        </w:rPr>
-        <w:t>stimativas é necessário ter</w:t>
-      </w:r>
-      <w:r>
-        <w:rPr>
-          <w:rFonts w:cstheme="minorHAnsi"/>
-          <w:sz w:val="24"/>
-          <w:szCs w:val="28"/>
-        </w:rPr>
-        <w:t xml:space="preserve"> as “estórias do usuário”</w:t>
-      </w:r>
-      <w:r>
-        <w:rPr>
-          <w:rFonts w:cstheme="minorHAnsi"/>
-          <w:sz w:val="24"/>
-          <w:szCs w:val="28"/>
-        </w:rPr>
-        <w:t xml:space="preserve"> escritas,</w:t>
+        <w:t>Para fazer as estimativas é necessário ter as “estórias do usuário” escritas,</w:t>
       </w:r>
       <w:r>
         <w:rPr>
@@ -213,7 +211,7 @@
     </w:p>
     <w:p>
       <w:pPr>
-        <w:pStyle w:val="PargrafodaLista"/>
+        <w:pStyle w:val="ListParagraph"/>
         <w:ind w:left="360"/>
         <w:jc w:val="both"/>
         <w:rPr>
@@ -241,7 +239,7 @@
     </w:p>
     <w:p>
       <w:pPr>
-        <w:pStyle w:val="PargrafodaLista"/>
+        <w:pStyle w:val="ListParagraph"/>
         <w:ind w:left="360"/>
         <w:jc w:val="both"/>
         <w:rPr>
@@ -256,12 +254,48 @@
           <w:sz w:val="24"/>
           <w:szCs w:val="28"/>
         </w:rPr>
-        <w:t xml:space="preserve">O Product Owner (PO) deve apresentar uma estória e pedir para que os membros da equipe façam as estimativas. Quando todas as cartas estiverem lançadas, elas deverão ser viradas e caso não haja um consenso da equipe nos pontos, as diferenças deverão ser discutidas de forma breve, e uma nova rodada deve acontecer até que haja uma convergência. </w:t>
+        <w:t xml:space="preserve">O </w:t>
+      </w:r>
+      <w:proofErr w:type="spellStart"/>
+      <w:r>
+        <w:rPr>
+          <w:rFonts w:cstheme="minorHAnsi"/>
+          <w:sz w:val="24"/>
+          <w:szCs w:val="28"/>
+        </w:rPr>
+        <w:t>Product</w:t>
+      </w:r>
+      <w:proofErr w:type="spellEnd"/>
+      <w:r>
+        <w:rPr>
+          <w:rFonts w:cstheme="minorHAnsi"/>
+          <w:sz w:val="24"/>
+          <w:szCs w:val="28"/>
+        </w:rPr>
+        <w:t xml:space="preserve"> </w:t>
+      </w:r>
+      <w:proofErr w:type="spellStart"/>
+      <w:r>
+        <w:rPr>
+          <w:rFonts w:cstheme="minorHAnsi"/>
+          <w:sz w:val="24"/>
+          <w:szCs w:val="28"/>
+        </w:rPr>
+        <w:t>Owner</w:t>
+      </w:r>
+      <w:proofErr w:type="spellEnd"/>
+      <w:r>
+        <w:rPr>
+          <w:rFonts w:cstheme="minorHAnsi"/>
+          <w:sz w:val="24"/>
+          <w:szCs w:val="28"/>
+        </w:rPr>
+        <w:t xml:space="preserve"> (PO) deve apresentar uma estória e pedir para que os membros da equipe façam as estimativas. Quando todas as cartas estiverem lançadas, elas deverão ser viradas e caso não haja um consenso da equipe nos pontos, as diferenças deverão ser discutidas de forma breve, e uma nova rodada deve acontecer até que haja uma convergência. </w:t>
       </w:r>
     </w:p>
     <w:p>
       <w:pPr>
-        <w:pStyle w:val="PargrafodaLista"/>
+        <w:pStyle w:val="ListParagraph"/>
         <w:ind w:left="360"/>
         <w:jc w:val="both"/>
         <w:rPr>
@@ -276,12 +310,28 @@
           <w:sz w:val="24"/>
           <w:szCs w:val="28"/>
         </w:rPr>
-        <w:t>Com o consenso de toda equipe sobre a quantidade de pontos, estes deverão ser atribuidos as suas respectivas estórias.</w:t>
+        <w:t xml:space="preserve">Com o consenso de toda equipe sobre a quantidade de pontos, estes deverão ser </w:t>
+      </w:r>
+      <w:r>
+        <w:rPr>
+          <w:rFonts w:cstheme="minorHAnsi"/>
+          <w:sz w:val="24"/>
+          <w:szCs w:val="28"/>
+        </w:rPr>
+        <w:t>atribuídos</w:t>
+      </w:r>
+      <w:r>
+        <w:rPr>
+          <w:rFonts w:cstheme="minorHAnsi"/>
+          <w:sz w:val="24"/>
+          <w:szCs w:val="28"/>
+        </w:rPr>
+        <w:t xml:space="preserve"> as suas respectivas estórias.</w:t>
       </w:r>
     </w:p>
     <w:p>
       <w:pPr>
-        <w:pStyle w:val="PargrafodaLista"/>
+        <w:pStyle w:val="ListParagraph"/>
         <w:ind w:left="360"/>
         <w:jc w:val="both"/>
         <w:rPr>
@@ -293,12 +343,13 @@
     </w:p>
     <w:p>
       <w:pPr>
-        <w:pStyle w:val="PargrafodaLista"/>
+        <w:pStyle w:val="ListParagraph"/>
         <w:numPr>
           <w:ilvl w:val="0"/>
           <w:numId w:val="4"/>
         </w:numPr>
         <w:jc w:val="both"/>
+        <w:outlineLvl w:val="0"/>
         <w:rPr>
           <w:rFonts w:cstheme="minorHAnsi"/>
           <w:b/>
@@ -318,7 +369,7 @@
     </w:p>
     <w:p>
       <w:pPr>
-        <w:pStyle w:val="PargrafodaLista"/>
+        <w:pStyle w:val="ListParagraph"/>
         <w:ind w:left="360"/>
         <w:jc w:val="both"/>
         <w:rPr>
@@ -333,12 +384,28 @@
           <w:sz w:val="24"/>
           <w:szCs w:val="28"/>
         </w:rPr>
-        <w:t xml:space="preserve">Cada projeto tem um nível de difilcudade, uma complexidade, um custo, um tempo de desenvolvimento, dado que um projeto pode ser desenvolvido com o uso de várias linguagens de programação e linguagens de formatação diferentes. </w:t>
+        <w:t xml:space="preserve">Cada projeto tem um nível de </w:t>
+      </w:r>
+      <w:r>
+        <w:rPr>
+          <w:rFonts w:cstheme="minorHAnsi"/>
+          <w:sz w:val="24"/>
+          <w:szCs w:val="28"/>
+        </w:rPr>
+        <w:t>dificuldade</w:t>
+      </w:r>
+      <w:r>
+        <w:rPr>
+          <w:rFonts w:cstheme="minorHAnsi"/>
+          <w:sz w:val="24"/>
+          <w:szCs w:val="28"/>
+        </w:rPr>
+        <w:t xml:space="preserve">, uma complexidade, um custo, um tempo de desenvolvimento, dado que um projeto pode ser desenvolvido com o uso de várias linguagens de programação e linguagens de formatação diferentes. </w:t>
       </w:r>
     </w:p>
     <w:p>
       <w:pPr>
-        <w:pStyle w:val="PargrafodaLista"/>
+        <w:pStyle w:val="ListParagraph"/>
         <w:ind w:left="360"/>
         <w:jc w:val="both"/>
         <w:rPr>
@@ -353,30 +420,20 @@
           <w:sz w:val="24"/>
           <w:szCs w:val="28"/>
         </w:rPr>
-        <w:t>Sendo assim, a equipe de desenvolvimento fez uma média da quantidade de linhas de código que ela consegue escrever em uma hora de trabalho intenso e concentrado</w:t>
-      </w:r>
-      <w:r>
-        <w:rPr>
-          <w:rFonts w:cstheme="minorHAnsi"/>
-          <w:sz w:val="24"/>
-          <w:szCs w:val="28"/>
-        </w:rPr>
-        <w:t xml:space="preserve"> com base em todos os outros projetos que já desenvolveram e no perfil de seus clientes</w:t>
-      </w:r>
-      <w:bookmarkStart w:id="0" w:name="_GoBack"/>
-      <w:bookmarkEnd w:id="0"/>
-      <w:r>
-        <w:rPr>
-          <w:rFonts w:cstheme="minorHAnsi"/>
-          <w:sz w:val="24"/>
-          <w:szCs w:val="28"/>
-        </w:rPr>
-        <w:t xml:space="preserve"> e chegaram a conclusão de 200 linhas.</w:t>
+        <w:t xml:space="preserve">Sendo assim, a equipe de desenvolvimento fez uma média da quantidade </w:t>
+      </w:r>
+      <w:r>
+        <w:rPr>
+          <w:rFonts w:cstheme="minorHAnsi"/>
+          <w:sz w:val="24"/>
+          <w:szCs w:val="28"/>
+        </w:rPr>
+        <w:t>que conseguem desenvolver em um dia de trabalho, e chegaram a conclusão que:</w:t>
       </w:r>
     </w:p>
     <w:p>
       <w:pPr>
-        <w:pStyle w:val="PargrafodaLista"/>
+        <w:pStyle w:val="ListParagraph"/>
         <w:ind w:left="360"/>
         <w:jc w:val="both"/>
         <w:rPr>
@@ -396,9 +453,10 @@
     </w:p>
     <w:p>
       <w:pPr>
-        <w:pStyle w:val="PargrafodaLista"/>
+        <w:pStyle w:val="ListParagraph"/>
         <w:ind w:left="360"/>
         <w:jc w:val="both"/>
+        <w:outlineLvl w:val="0"/>
         <w:rPr>
           <w:rFonts w:ascii="Cambria Math" w:hAnsi="Cambria Math" w:cstheme="minorHAnsi"/>
           <w:i/>
@@ -422,12 +480,21 @@
           <w:sz w:val="24"/>
           <w:szCs w:val="24"/>
         </w:rPr>
-        <w:t>de Desenvolvimento = 200 linhas de código por hora</w:t>
+        <w:t xml:space="preserve">de Desenvolvimento = </w:t>
+      </w:r>
+      <w:r>
+        <w:rPr>
+          <w:rFonts w:ascii="Cambria Math" w:hAnsi="Cambria Math" w:cstheme="minorHAnsi"/>
+          <w:i/>
+          <w:sz w:val="24"/>
+          <w:szCs w:val="24"/>
+        </w:rPr>
+        <w:t>1 ponto por dia de trabalho</w:t>
       </w:r>
     </w:p>
     <w:p>
       <w:pPr>
-        <w:pStyle w:val="PargrafodaLista"/>
+        <w:pStyle w:val="ListParagraph"/>
         <w:ind w:left="360"/>
         <w:jc w:val="both"/>
         <w:rPr>
@@ -440,12 +507,13 @@
     </w:p>
     <w:p>
       <w:pPr>
-        <w:pStyle w:val="PargrafodaLista"/>
+        <w:pStyle w:val="ListParagraph"/>
         <w:numPr>
           <w:ilvl w:val="0"/>
           <w:numId w:val="4"/>
         </w:numPr>
         <w:jc w:val="both"/>
+        <w:outlineLvl w:val="0"/>
         <w:rPr>
           <w:rFonts w:cstheme="minorHAnsi"/>
           <w:b/>
@@ -465,29 +533,47 @@
     </w:p>
     <w:p>
       <w:pPr>
-        <w:pStyle w:val="PargrafodaLista"/>
+        <w:pStyle w:val="ListParagraph"/>
         <w:ind w:left="360"/>
         <w:jc w:val="both"/>
-        <w:rPr>
-          <w:rFonts w:cstheme="minorHAnsi"/>
-          <w:sz w:val="24"/>
-          <w:szCs w:val="28"/>
-        </w:rPr>
-      </w:pPr>
-      <w:r>
-        <w:rPr>
-          <w:rFonts w:cstheme="minorHAnsi"/>
-          <w:sz w:val="24"/>
-          <w:szCs w:val="28"/>
-        </w:rPr>
-        <w:t>Cada desenvolvedor da equipe trabalha em média 4 horas por dia e 6 dias na senama para desenvolver o projeto.</w:t>
+        <w:outlineLvl w:val="0"/>
+        <w:rPr>
+          <w:rFonts w:cstheme="minorHAnsi"/>
+          <w:sz w:val="24"/>
+          <w:szCs w:val="28"/>
+        </w:rPr>
+      </w:pPr>
+      <w:r>
+        <w:rPr>
+          <w:rFonts w:cstheme="minorHAnsi"/>
+          <w:sz w:val="24"/>
+          <w:szCs w:val="28"/>
+        </w:rPr>
+        <w:t xml:space="preserve">Cada desenvolvedor da equipe trabalha em média 4 horas por dia e 6 dias na </w:t>
+      </w:r>
+      <w:r>
+        <w:rPr>
+          <w:rFonts w:cstheme="minorHAnsi"/>
+          <w:sz w:val="24"/>
+          <w:szCs w:val="28"/>
+        </w:rPr>
+        <w:t>semana</w:t>
+      </w:r>
+      <w:r>
+        <w:rPr>
+          <w:rFonts w:cstheme="minorHAnsi"/>
+          <w:sz w:val="24"/>
+          <w:szCs w:val="28"/>
+        </w:rPr>
+        <w:t xml:space="preserve"> para desenvolver o projeto.</w:t>
       </w:r>
     </w:p>
     <w:p>
       <w:pPr>
-        <w:pStyle w:val="PargrafodaLista"/>
+        <w:pStyle w:val="ListParagraph"/>
         <w:ind w:left="360"/>
         <w:jc w:val="both"/>
+        <w:outlineLvl w:val="0"/>
         <w:rPr>
           <w:rFonts w:cstheme="minorHAnsi"/>
           <w:b/>
@@ -498,12 +584,13 @@
     </w:p>
     <w:p>
       <w:pPr>
-        <w:pStyle w:val="PargrafodaLista"/>
+        <w:pStyle w:val="ListParagraph"/>
         <w:numPr>
           <w:ilvl w:val="0"/>
           <w:numId w:val="4"/>
         </w:numPr>
         <w:jc w:val="both"/>
+        <w:outlineLvl w:val="0"/>
         <w:rPr>
           <w:rFonts w:cstheme="minorHAnsi"/>
           <w:b/>
@@ -523,9 +610,10 @@
     </w:p>
     <w:p>
       <w:pPr>
-        <w:pStyle w:val="PargrafodaLista"/>
+        <w:pStyle w:val="ListParagraph"/>
         <w:ind w:left="360"/>
         <w:jc w:val="both"/>
+        <w:outlineLvl w:val="0"/>
         <w:rPr>
           <w:rFonts w:cstheme="minorHAnsi"/>
           <w:sz w:val="24"/>
@@ -546,24 +634,47 @@
           <w:sz w:val="24"/>
           <w:szCs w:val="28"/>
         </w:rPr>
-        <w:t>, levando em consideração as caracteristucas acima, unidade média de desenvolmento e esforço individual.</w:t>
-      </w:r>
-      <w:r>
-        <w:rPr>
-          <w:rFonts w:cstheme="minorHAnsi"/>
-          <w:sz w:val="24"/>
-          <w:szCs w:val="28"/>
-        </w:rPr>
-        <w:t xml:space="preserve"> Por </w:t>
-      </w:r>
-      <w:r>
-        <w:rPr>
-          <w:rFonts w:cstheme="minorHAnsi"/>
-          <w:sz w:val="24"/>
-          <w:szCs w:val="28"/>
-        </w:rPr>
-        <w:lastRenderedPageBreak/>
-        <w:t xml:space="preserve">exemplo, uma atividade que 3 desenvolvedores vão levar 4 dias para terminar tem exatamente 12 pontos. </w:t>
+        <w:t xml:space="preserve">, levando em consideração as </w:t>
+      </w:r>
+      <w:r>
+        <w:rPr>
+          <w:rFonts w:cstheme="minorHAnsi"/>
+          <w:sz w:val="24"/>
+          <w:szCs w:val="28"/>
+        </w:rPr>
+        <w:t>características</w:t>
+      </w:r>
+      <w:r>
+        <w:rPr>
+          <w:rFonts w:cstheme="minorHAnsi"/>
+          <w:sz w:val="24"/>
+          <w:szCs w:val="28"/>
+        </w:rPr>
+        <w:t xml:space="preserve"> acima, unidade média de desenvol</w:t>
+      </w:r>
+      <w:r>
+        <w:rPr>
+          <w:rFonts w:cstheme="minorHAnsi"/>
+          <w:sz w:val="24"/>
+          <w:szCs w:val="28"/>
+        </w:rPr>
+        <w:t>vi</w:t>
+      </w:r>
+      <w:r>
+        <w:rPr>
+          <w:rFonts w:cstheme="minorHAnsi"/>
+          <w:sz w:val="24"/>
+          <w:szCs w:val="28"/>
+        </w:rPr>
+        <w:t>mento e esforço individual.</w:t>
+      </w:r>
+      <w:r>
+        <w:rPr>
+          <w:rFonts w:cstheme="minorHAnsi"/>
+          <w:sz w:val="24"/>
+          <w:szCs w:val="28"/>
+        </w:rPr>
+        <w:t xml:space="preserve"> Por exemplo, uma atividade que 3 desenvolvedores vão levar 4 dias para terminar tem exatamente 12 pontos. </w:t>
       </w:r>
     </w:p>
     <w:p>
@@ -572,6 +683,7 @@
           <w:tab w:val="left" w:pos="2925"/>
         </w:tabs>
         <w:jc w:val="both"/>
+        <w:outlineLvl w:val="0"/>
         <w:rPr>
           <w:rFonts w:eastAsiaTheme="minorEastAsia" w:cstheme="minorHAnsi"/>
           <w:i/>
@@ -590,15 +702,8 @@
               <w:sz w:val="24"/>
               <w:szCs w:val="24"/>
             </w:rPr>
-            <m:t xml:space="preserve">Ponto=quantidade de desenvolvedores×dia de trabalho </m:t>
-          </m:r>
-          <m:r>
-            <w:rPr>
-              <w:rFonts w:ascii="Cambria Math" w:hAnsi="Cambria Math" w:cstheme="minorHAnsi"/>
-              <w:sz w:val="24"/>
-              <w:szCs w:val="24"/>
-            </w:rPr>
-            <m:t xml:space="preserve"> </m:t>
+            <w:lastRenderedPageBreak/>
+            <m:t xml:space="preserve">Ponto=quantidade de desenvolvedores×dia de trabalho  </m:t>
           </m:r>
         </m:oMath>
       </m:oMathPara>
@@ -609,6 +714,7 @@
           <w:tab w:val="left" w:pos="2925"/>
         </w:tabs>
         <w:jc w:val="both"/>
+        <w:outlineLvl w:val="0"/>
         <w:rPr>
           <w:rFonts w:cstheme="minorHAnsi"/>
           <w:sz w:val="24"/>
@@ -618,7 +724,7 @@
     </w:p>
     <w:p>
       <w:pPr>
-        <w:pStyle w:val="PargrafodaLista"/>
+        <w:pStyle w:val="ListParagraph"/>
         <w:numPr>
           <w:ilvl w:val="0"/>
           <w:numId w:val="4"/>
@@ -627,6 +733,7 @@
           <w:tab w:val="left" w:pos="2925"/>
         </w:tabs>
         <w:jc w:val="both"/>
+        <w:outlineLvl w:val="0"/>
         <w:rPr>
           <w:rFonts w:cstheme="minorHAnsi"/>
           <w:b/>
@@ -650,8 +757,57 @@
           <w:sz w:val="28"/>
           <w:szCs w:val="28"/>
         </w:rPr>
-        <w:t>finição de estimativa de custo backlog</w:t>
-      </w:r>
+        <w:t xml:space="preserve">finição de estimativa </w:t>
+      </w:r>
+      <w:r>
+        <w:rPr>
+          <w:rFonts w:cstheme="minorHAnsi"/>
+          <w:b/>
+          <w:sz w:val="28"/>
+          <w:szCs w:val="28"/>
+        </w:rPr>
+        <w:t xml:space="preserve">no </w:t>
+      </w:r>
+      <w:proofErr w:type="spellStart"/>
+      <w:r>
+        <w:rPr>
+          <w:rFonts w:cstheme="minorHAnsi"/>
+          <w:b/>
+          <w:sz w:val="28"/>
+          <w:szCs w:val="28"/>
+        </w:rPr>
+        <w:t>Product</w:t>
+      </w:r>
+      <w:proofErr w:type="spellEnd"/>
+      <w:r>
+        <w:rPr>
+          <w:rFonts w:cstheme="minorHAnsi"/>
+          <w:b/>
+          <w:sz w:val="28"/>
+          <w:szCs w:val="28"/>
+        </w:rPr>
+        <w:t xml:space="preserve"> </w:t>
+      </w:r>
+      <w:proofErr w:type="spellStart"/>
+      <w:r>
+        <w:rPr>
+          <w:rFonts w:cstheme="minorHAnsi"/>
+          <w:b/>
+          <w:sz w:val="28"/>
+          <w:szCs w:val="28"/>
+        </w:rPr>
+        <w:t>B</w:t>
+      </w:r>
+      <w:r>
+        <w:rPr>
+          <w:rFonts w:cstheme="minorHAnsi"/>
+          <w:b/>
+          <w:sz w:val="28"/>
+          <w:szCs w:val="28"/>
+        </w:rPr>
+        <w:t>acklog</w:t>
+      </w:r>
+      <w:proofErr w:type="spellEnd"/>
     </w:p>
     <w:p>
       <w:pPr>
@@ -659,6 +815,7 @@
           <w:tab w:val="left" w:pos="2925"/>
         </w:tabs>
         <w:jc w:val="both"/>
+        <w:outlineLvl w:val="0"/>
         <w:rPr>
           <w:rFonts w:cstheme="minorHAnsi"/>
           <w:b/>
@@ -678,7 +835,61 @@
           <w:sz w:val="24"/>
           <w:szCs w:val="24"/>
         </w:rPr>
-        <w:t xml:space="preserve">A equipe de desenvolvimento em conjunto com o Product Owner e Scrum Master do projeto, </w:t>
+        <w:t xml:space="preserve">A equipe de desenvolvimento em conjunto com o </w:t>
+      </w:r>
+      <w:proofErr w:type="spellStart"/>
+      <w:r>
+        <w:rPr>
+          <w:rFonts w:cstheme="minorHAnsi"/>
+          <w:sz w:val="24"/>
+          <w:szCs w:val="24"/>
+        </w:rPr>
+        <w:t>Product</w:t>
+      </w:r>
+      <w:proofErr w:type="spellEnd"/>
+      <w:r>
+        <w:rPr>
+          <w:rFonts w:cstheme="minorHAnsi"/>
+          <w:sz w:val="24"/>
+          <w:szCs w:val="24"/>
+        </w:rPr>
+        <w:t xml:space="preserve"> </w:t>
+      </w:r>
+      <w:proofErr w:type="spellStart"/>
+      <w:r>
+        <w:rPr>
+          <w:rFonts w:cstheme="minorHAnsi"/>
+          <w:sz w:val="24"/>
+          <w:szCs w:val="24"/>
+        </w:rPr>
+        <w:t>Owner</w:t>
+      </w:r>
+      <w:proofErr w:type="spellEnd"/>
+      <w:r>
+        <w:rPr>
+          <w:rFonts w:cstheme="minorHAnsi"/>
+          <w:sz w:val="24"/>
+          <w:szCs w:val="24"/>
+        </w:rPr>
+        <w:t xml:space="preserve"> e </w:t>
+      </w:r>
+      <w:proofErr w:type="spellStart"/>
+      <w:r>
+        <w:rPr>
+          <w:rFonts w:cstheme="minorHAnsi"/>
+          <w:sz w:val="24"/>
+          <w:szCs w:val="24"/>
+        </w:rPr>
+        <w:t>Scrum</w:t>
+      </w:r>
+      <w:proofErr w:type="spellEnd"/>
+      <w:r>
+        <w:rPr>
+          <w:rFonts w:cstheme="minorHAnsi"/>
+          <w:sz w:val="24"/>
+          <w:szCs w:val="24"/>
+        </w:rPr>
+        <w:t xml:space="preserve"> Master do projeto, </w:t>
       </w:r>
       <w:r>
         <w:rPr>
@@ -751,8 +962,68 @@
           <w:sz w:val="24"/>
           <w:szCs w:val="24"/>
         </w:rPr>
-        <w:t>cada uma das estórias de um determinado projeto seguindo as diretrizes acima.</w:t>
-      </w:r>
+        <w:t>cada uma das estórias de um determinado projet</w:t>
+      </w:r>
+      <w:bookmarkStart w:id="0" w:name="_GoBack"/>
+      <w:bookmarkEnd w:id="0"/>
+      <w:r>
+        <w:rPr>
+          <w:rFonts w:cstheme="minorHAnsi"/>
+          <w:sz w:val="24"/>
+          <w:szCs w:val="24"/>
+        </w:rPr>
+        <w:t>o seguindo as diretrizes acima.</w:t>
+      </w:r>
+      <w:r>
+        <w:rPr>
+          <w:rFonts w:cstheme="minorHAnsi"/>
+          <w:sz w:val="24"/>
+          <w:szCs w:val="24"/>
+        </w:rPr>
+        <w:t xml:space="preserve"> Esta se encontra em </w:t>
+      </w:r>
+      <w:hyperlink r:id="rId6" w:history="1">
+        <w:proofErr w:type="spellStart"/>
+        <w:r>
+          <w:rPr>
+            <w:rStyle w:val="Hyperlink"/>
+            <w:rFonts w:cstheme="minorHAnsi"/>
+            <w:sz w:val="24"/>
+            <w:szCs w:val="24"/>
+          </w:rPr>
+          <w:t>Product</w:t>
+        </w:r>
+        <w:proofErr w:type="spellEnd"/>
+        <w:r>
+          <w:rPr>
+            <w:rStyle w:val="Hyperlink"/>
+            <w:rFonts w:cstheme="minorHAnsi"/>
+            <w:sz w:val="24"/>
+            <w:szCs w:val="24"/>
+          </w:rPr>
+          <w:t xml:space="preserve"> </w:t>
+        </w:r>
+        <w:proofErr w:type="spellStart"/>
+        <w:r>
+          <w:rPr>
+            <w:rStyle w:val="Hyperlink"/>
+            <w:rFonts w:cstheme="minorHAnsi"/>
+            <w:sz w:val="24"/>
+            <w:szCs w:val="24"/>
+          </w:rPr>
+          <w:t>Backlog</w:t>
+        </w:r>
+        <w:proofErr w:type="spellEnd"/>
+        <w:r>
+          <w:rPr>
+            <w:rStyle w:val="Hyperlink"/>
+            <w:rFonts w:cstheme="minorHAnsi"/>
+            <w:sz w:val="24"/>
+            <w:szCs w:val="24"/>
+          </w:rPr>
+          <w:t>.</w:t>
+        </w:r>
+      </w:hyperlink>
     </w:p>
     <w:sectPr>
       <w:pgSz w:w="11906" w:h="16838"/>
@@ -765,7 +1036,7 @@
 </file>
 
 <file path=word/numbering.xml><?xml version="1.0" encoding="utf-8"?>
-<w:numbering xmlns:wpc="http://schemas.microsoft.com/office/word/2010/wordprocessingCanvas" xmlns:mc="http://schemas.openxmlformats.org/markup-compatibility/2006" xmlns:o="urn:schemas-microsoft-com:office:office" xmlns:r="http://schemas.openxmlformats.org/officeDocument/2006/relationships" xmlns:m="http://schemas.openxmlformats.org/officeDocument/2006/math" xmlns:v="urn:schemas-microsoft-com:vml" xmlns:wp14="http://schemas.microsoft.com/office/word/2010/wordprocessingDrawing" xmlns:wp="http://schemas.openxmlformats.org/drawingml/2006/wordprocessingDrawing" xmlns:w10="urn:schemas-microsoft-com:office:word" xmlns:w="http://schemas.openxmlformats.org/wordprocessingml/2006/main" xmlns:w14="http://schemas.microsoft.com/office/word/2010/wordml" xmlns:w15="http://schemas.microsoft.com/office/word/2012/wordml" xmlns:wpg="http://schemas.microsoft.com/office/word/2010/wordprocessingGroup" xmlns:wpi="http://schemas.microsoft.com/office/word/2010/wordprocessingInk" xmlns:wne="http://schemas.microsoft.com/office/word/2006/wordml" xmlns:wps="http://schemas.microsoft.com/office/word/2010/wordprocessingShape" mc:Ignorable="w14 w15 wp14">
+<w:numbering xmlns:wpc="http://schemas.microsoft.com/office/word/2010/wordprocessingCanvas" xmlns:mo="http://schemas.microsoft.com/office/mac/office/2008/main" xmlns:mc="http://schemas.openxmlformats.org/markup-compatibility/2006" xmlns:mv="urn:schemas-microsoft-com:mac:vml" xmlns:o="urn:schemas-microsoft-com:office:office" xmlns:r="http://schemas.openxmlformats.org/officeDocument/2006/relationships" xmlns:m="http://schemas.openxmlformats.org/officeDocument/2006/math" xmlns:v="urn:schemas-microsoft-com:vml" xmlns:wp14="http://schemas.microsoft.com/office/word/2010/wordprocessingDrawing" xmlns:wp="http://schemas.openxmlformats.org/drawingml/2006/wordprocessingDrawing" xmlns:w10="urn:schemas-microsoft-com:office:word" xmlns:w="http://schemas.openxmlformats.org/wordprocessingml/2006/main" xmlns:w14="http://schemas.microsoft.com/office/word/2010/wordml" xmlns:w15="http://schemas.microsoft.com/office/word/2012/wordml" xmlns:wpg="http://schemas.microsoft.com/office/word/2010/wordprocessingGroup" xmlns:wpi="http://schemas.microsoft.com/office/word/2010/wordprocessingInk" xmlns:wne="http://schemas.microsoft.com/office/word/2006/wordml" xmlns:wps="http://schemas.microsoft.com/office/word/2010/wordprocessingShape" mc:Ignorable="w14 w15 wp14">
   <w:abstractNum w:abstractNumId="0">
     <w:nsid w:val="0A685825"/>
     <w:multiLevelType w:val="multilevel"/>
@@ -1622,7 +1893,7 @@
       </w:pPr>
     </w:pPrDefault>
   </w:docDefaults>
-  <w:latentStyles w:defLockedState="0" w:defUIPriority="99" w:defSemiHidden="0" w:defUnhideWhenUsed="0" w:defQFormat="0" w:count="371">
+  <w:latentStyles w:defLockedState="0" w:defUIPriority="99" w:defSemiHidden="0" w:defUnhideWhenUsed="0" w:defQFormat="0" w:count="380">
     <w:lsdException w:name="Normal" w:uiPriority="0" w:qFormat="1"/>
     <w:lsdException w:name="heading 1" w:uiPriority="9" w:qFormat="1"/>
     <w:lsdException w:name="heading 2" w:semiHidden="1" w:uiPriority="9" w:unhideWhenUsed="1" w:qFormat="1"/>
@@ -1999,13 +2270,13 @@
     <w:name w:val="Normal"/>
     <w:qFormat/>
   </w:style>
-  <w:style w:type="character" w:default="1" w:styleId="Fontepargpadro">
+  <w:style w:type="character" w:default="1" w:styleId="DefaultParagraphFont">
     <w:name w:val="Default Paragraph Font"/>
     <w:uiPriority w:val="1"/>
     <w:semiHidden/>
     <w:unhideWhenUsed/>
   </w:style>
-  <w:style w:type="table" w:default="1" w:styleId="Tabelanormal">
+  <w:style w:type="table" w:default="1" w:styleId="TableNormal">
     <w:name w:val="Normal Table"/>
     <w:uiPriority w:val="99"/>
     <w:semiHidden/>
@@ -2020,13 +2291,13 @@
       </w:tblCellMar>
     </w:tblPr>
   </w:style>
-  <w:style w:type="numbering" w:default="1" w:styleId="Semlista">
+  <w:style w:type="numbering" w:default="1" w:styleId="NoList">
     <w:name w:val="No List"/>
     <w:uiPriority w:val="99"/>
     <w:semiHidden/>
     <w:unhideWhenUsed/>
   </w:style>
-  <w:style w:type="paragraph" w:styleId="PargrafodaLista">
+  <w:style w:type="paragraph" w:styleId="ListParagraph">
     <w:name w:val="List Paragraph"/>
     <w:basedOn w:val="Normal"/>
     <w:uiPriority w:val="34"/>
@@ -2037,15 +2308,66 @@
       <w:contextualSpacing/>
     </w:pPr>
   </w:style>
-  <w:style w:type="character" w:styleId="TextodoEspaoReservado">
+  <w:style w:type="character" w:styleId="PlaceholderText">
     <w:name w:val="Placeholder Text"/>
-    <w:basedOn w:val="Fontepargpadro"/>
+    <w:basedOn w:val="DefaultParagraphFont"/>
     <w:uiPriority w:val="99"/>
     <w:semiHidden/>
     <w:rsid w:val="006374FD"/>
     <w:rPr>
       <w:color w:val="808080"/>
     </w:rPr>
+  </w:style>
+  <w:style w:type="character" w:styleId="Hyperlink">
+    <w:name w:val="Hyperlink"/>
+    <w:basedOn w:val="DefaultParagraphFont"/>
+    <w:uiPriority w:val="99"/>
+    <w:unhideWhenUsed/>
+    <w:rsid w:val="00927C28"/>
+    <w:rPr>
+      <w:color w:val="0563C1" w:themeColor="hyperlink"/>
+      <w:u w:val="single"/>
+    </w:rPr>
+  </w:style>
+  <w:style w:type="paragraph" w:styleId="DocumentMap">
+    <w:name w:val="Document Map"/>
+    <w:basedOn w:val="Normal"/>
+    <w:link w:val="DocumentMapChar"/>
+    <w:uiPriority w:val="99"/>
+    <w:semiHidden/>
+    <w:unhideWhenUsed/>
+    <w:rsid w:val="00927C28"/>
+    <w:pPr>
+      <w:spacing w:after="0" w:line="240" w:lineRule="auto"/>
+    </w:pPr>
+    <w:rPr>
+      <w:rFonts w:ascii="Helvetica" w:hAnsi="Helvetica"/>
+      <w:sz w:val="24"/>
+      <w:szCs w:val="24"/>
+    </w:rPr>
+  </w:style>
+  <w:style w:type="character" w:customStyle="1" w:styleId="DocumentMapChar">
+    <w:name w:val="Document Map Char"/>
+    <w:basedOn w:val="DefaultParagraphFont"/>
+    <w:link w:val="DocumentMap"/>
+    <w:uiPriority w:val="99"/>
+    <w:semiHidden/>
+    <w:rsid w:val="00927C28"/>
+    <w:rPr>
+      <w:rFonts w:ascii="Helvetica" w:hAnsi="Helvetica"/>
+      <w:sz w:val="24"/>
+      <w:szCs w:val="24"/>
+    </w:rPr>
+  </w:style>
+  <w:style w:type="paragraph" w:styleId="Revision">
+    <w:name w:val="Revision"/>
+    <w:hidden/>
+    <w:uiPriority w:val="99"/>
+    <w:semiHidden/>
+    <w:rsid w:val="00927C28"/>
+    <w:pPr>
+      <w:spacing w:after="0" w:line="240" w:lineRule="auto"/>
+    </w:pPr>
   </w:style>
 </w:styles>
 </file>
@@ -2309,4 +2631,16 @@
     </a:ext>
   </a:extLst>
 </a:theme>
+</file>
+
+<file path=customXml/item1.xml><?xml version="1.0" encoding="utf-8"?>
+<b:Sources xmlns:b="http://schemas.openxmlformats.org/officeDocument/2006/bibliography" xmlns="http://schemas.openxmlformats.org/officeDocument/2006/bibliography" SelectedStyle="/APA.XSL" StyleName="APA"/>
+</file>
+
+<file path=customXml/itemProps1.xml><?xml version="1.0" encoding="utf-8"?>
+<ds:datastoreItem xmlns:ds="http://schemas.openxmlformats.org/officeDocument/2006/customXml" ds:itemID="{BFCDC27F-6AA1-B74C-9AD7-0A94AA4F0757}">
+  <ds:schemaRefs>
+    <ds:schemaRef ds:uri="http://schemas.openxmlformats.org/officeDocument/2006/bibliography"/>
+  </ds:schemaRefs>
+</ds:datastoreItem>
 </file>
</xml_diff>

<commit_message>
[GPR] Atualizando a definição de ponto no Método de Estimativa
</commit_message>
<xml_diff>
--- a/Artefatos de Documentação/Processo Aplicado/EveRemind/2-Gerencia de Projeto/Método de Estimativa - EveRemind.docx
+++ b/Artefatos de Documentação/Processo Aplicado/EveRemind/2-Gerencia de Projeto/Método de Estimativa - EveRemind.docx
@@ -1,6 +1,6 @@
 
 <file path=word/document.xml><?xml version="1.0" encoding="utf-8"?>
-<w:document xmlns:wpc="http://schemas.microsoft.com/office/word/2010/wordprocessingCanvas" xmlns:mo="http://schemas.microsoft.com/office/mac/office/2008/main" xmlns:mc="http://schemas.openxmlformats.org/markup-compatibility/2006" xmlns:mv="urn:schemas-microsoft-com:mac:vml" xmlns:o="urn:schemas-microsoft-com:office:office" xmlns:r="http://schemas.openxmlformats.org/officeDocument/2006/relationships" xmlns:m="http://schemas.openxmlformats.org/officeDocument/2006/math" xmlns:v="urn:schemas-microsoft-com:vml" xmlns:wp14="http://schemas.microsoft.com/office/word/2010/wordprocessingDrawing" xmlns:wp="http://schemas.openxmlformats.org/drawingml/2006/wordprocessingDrawing" xmlns:w10="urn:schemas-microsoft-com:office:word" xmlns:w="http://schemas.openxmlformats.org/wordprocessingml/2006/main" xmlns:w14="http://schemas.microsoft.com/office/word/2010/wordml" xmlns:w15="http://schemas.microsoft.com/office/word/2012/wordml" xmlns:wpg="http://schemas.microsoft.com/office/word/2010/wordprocessingGroup" xmlns:wpi="http://schemas.microsoft.com/office/word/2010/wordprocessingInk" xmlns:wne="http://schemas.microsoft.com/office/word/2006/wordml" xmlns:wps="http://schemas.microsoft.com/office/word/2010/wordprocessingShape" mc:Ignorable="w14 w15 wp14">
+<w:document xmlns:wpc="http://schemas.microsoft.com/office/word/2010/wordprocessingCanvas" xmlns:mc="http://schemas.openxmlformats.org/markup-compatibility/2006" xmlns:o="urn:schemas-microsoft-com:office:office" xmlns:r="http://schemas.openxmlformats.org/officeDocument/2006/relationships" xmlns:m="http://schemas.openxmlformats.org/officeDocument/2006/math" xmlns:v="urn:schemas-microsoft-com:vml" xmlns:wp14="http://schemas.microsoft.com/office/word/2010/wordprocessingDrawing" xmlns:wp="http://schemas.openxmlformats.org/drawingml/2006/wordprocessingDrawing" xmlns:w10="urn:schemas-microsoft-com:office:word" xmlns:w="http://schemas.openxmlformats.org/wordprocessingml/2006/main" xmlns:w14="http://schemas.microsoft.com/office/word/2010/wordml" xmlns:w15="http://schemas.microsoft.com/office/word/2012/wordml" xmlns:wpg="http://schemas.microsoft.com/office/word/2010/wordprocessingGroup" xmlns:wpi="http://schemas.microsoft.com/office/word/2010/wordprocessingInk" xmlns:wne="http://schemas.microsoft.com/office/word/2006/wordml" xmlns:wps="http://schemas.microsoft.com/office/word/2010/wordprocessingShape" mc:Ignorable="w14 w15 wp14">
   <w:body>
     <w:p>
       <w:pPr>
@@ -549,7 +549,39 @@
           <w:sz w:val="24"/>
           <w:szCs w:val="28"/>
         </w:rPr>
-        <w:t xml:space="preserve">Cada desenvolvedor da equipe trabalha em média 4 horas por dia e 6 dias na </w:t>
+        <w:t xml:space="preserve">Cada desenvolvedor da equipe trabalha em média </w:t>
+      </w:r>
+      <w:r>
+        <w:rPr>
+          <w:rFonts w:cstheme="minorHAnsi"/>
+          <w:sz w:val="24"/>
+          <w:szCs w:val="28"/>
+        </w:rPr>
+        <w:t>3</w:t>
+      </w:r>
+      <w:r>
+        <w:rPr>
+          <w:rFonts w:cstheme="minorHAnsi"/>
+          <w:sz w:val="24"/>
+          <w:szCs w:val="28"/>
+        </w:rPr>
+        <w:t xml:space="preserve"> horas por dia e </w:t>
+      </w:r>
+      <w:r>
+        <w:rPr>
+          <w:rFonts w:cstheme="minorHAnsi"/>
+          <w:sz w:val="24"/>
+          <w:szCs w:val="28"/>
+        </w:rPr>
+        <w:t>5</w:t>
+      </w:r>
+      <w:r>
+        <w:rPr>
+          <w:rFonts w:cstheme="minorHAnsi"/>
+          <w:sz w:val="24"/>
+          <w:szCs w:val="28"/>
+        </w:rPr>
+        <w:t xml:space="preserve"> dias na </w:t>
       </w:r>
       <w:r>
         <w:rPr>
@@ -626,87 +658,366 @@
           <w:sz w:val="24"/>
           <w:szCs w:val="28"/>
         </w:rPr>
-        <w:t>Um ponto é definido como pela relação homem/dias, ou seja o quanto de código um desenvolvedor consegue escrever por dia de trabalho</w:t>
-      </w:r>
-      <w:r>
-        <w:rPr>
-          <w:rFonts w:cstheme="minorHAnsi"/>
-          <w:sz w:val="24"/>
-          <w:szCs w:val="28"/>
-        </w:rPr>
-        <w:t xml:space="preserve">, levando em consideração as </w:t>
-      </w:r>
-      <w:r>
-        <w:rPr>
-          <w:rFonts w:cstheme="minorHAnsi"/>
-          <w:sz w:val="24"/>
-          <w:szCs w:val="28"/>
-        </w:rPr>
-        <w:t>características</w:t>
-      </w:r>
-      <w:r>
-        <w:rPr>
-          <w:rFonts w:cstheme="minorHAnsi"/>
-          <w:sz w:val="24"/>
-          <w:szCs w:val="28"/>
-        </w:rPr>
-        <w:t xml:space="preserve"> acima, unidade média de desenvol</w:t>
-      </w:r>
-      <w:r>
-        <w:rPr>
-          <w:rFonts w:cstheme="minorHAnsi"/>
-          <w:sz w:val="24"/>
-          <w:szCs w:val="28"/>
-        </w:rPr>
-        <w:t>vi</w:t>
-      </w:r>
-      <w:r>
-        <w:rPr>
-          <w:rFonts w:cstheme="minorHAnsi"/>
-          <w:sz w:val="24"/>
-          <w:szCs w:val="28"/>
-        </w:rPr>
-        <w:t>mento e esforço individual.</w:t>
-      </w:r>
-      <w:r>
-        <w:rPr>
-          <w:rFonts w:cstheme="minorHAnsi"/>
-          <w:sz w:val="24"/>
-          <w:szCs w:val="28"/>
-        </w:rPr>
-        <w:t xml:space="preserve"> Por exemplo, uma atividade que 3 desenvolvedores vão levar 4 dias para terminar tem exatamente 12 pontos. </w:t>
+        <w:t xml:space="preserve">Um </w:t>
+      </w:r>
+      <w:r>
+        <w:rPr>
+          <w:rFonts w:cstheme="minorHAnsi"/>
+          <w:sz w:val="24"/>
+          <w:szCs w:val="28"/>
+        </w:rPr>
+        <w:t>ponto, como especificado acima, é um dia de trabalho de um integrante da equipe de desenvolvimento. Este ponto, em termos de produtividade significa diferentes produtos dependendo da linguagem e do ambiente de programação.</w:t>
       </w:r>
     </w:p>
     <w:p>
       <w:pPr>
-        <w:tabs>
-          <w:tab w:val="left" w:pos="2925"/>
-        </w:tabs>
+        <w:pStyle w:val="ListParagraph"/>
+        <w:ind w:left="360"/>
         <w:jc w:val="both"/>
         <w:outlineLvl w:val="0"/>
         <w:rPr>
-          <w:rFonts w:eastAsiaTheme="minorEastAsia" w:cstheme="minorHAnsi"/>
-          <w:i/>
-          <w:sz w:val="24"/>
-          <w:szCs w:val="24"/>
-        </w:rPr>
-      </w:pPr>
-      <m:oMathPara>
-        <m:oMathParaPr>
-          <m:jc m:val="center"/>
-        </m:oMathParaPr>
-        <m:oMath>
-          <m:r>
-            <w:rPr>
-              <w:rFonts w:ascii="Cambria Math" w:hAnsi="Cambria Math" w:cstheme="minorHAnsi"/>
-              <w:sz w:val="24"/>
-              <w:szCs w:val="24"/>
-            </w:rPr>
-            <w:lastRenderedPageBreak/>
-            <m:t xml:space="preserve">Ponto=quantidade de desenvolvedores×dia de trabalho  </m:t>
-          </m:r>
-        </m:oMath>
-      </m:oMathPara>
+          <w:rFonts w:cstheme="minorHAnsi"/>
+          <w:sz w:val="24"/>
+          <w:szCs w:val="28"/>
+        </w:rPr>
+      </w:pPr>
+      <w:r>
+        <w:rPr>
+          <w:rFonts w:cstheme="minorHAnsi"/>
+          <w:sz w:val="24"/>
+          <w:szCs w:val="28"/>
+        </w:rPr>
+        <w:t>Para este projeto, um ponto significa as relações descritas abaixo:</w:t>
+      </w:r>
+    </w:p>
+    <w:p>
+      <w:pPr>
+        <w:pStyle w:val="ListParagraph"/>
+        <w:numPr>
+          <w:ilvl w:val="0"/>
+          <w:numId w:val="8"/>
+        </w:numPr>
+        <w:jc w:val="both"/>
+        <w:outlineLvl w:val="0"/>
+        <w:rPr>
+          <w:rFonts w:eastAsiaTheme="minorEastAsia" w:cstheme="minorHAnsi"/>
+          <w:i/>
+          <w:sz w:val="24"/>
+          <w:szCs w:val="24"/>
+        </w:rPr>
+      </w:pPr>
+      <w:r>
+        <w:rPr>
+          <w:rFonts w:eastAsiaTheme="minorEastAsia" w:cstheme="minorHAnsi"/>
+          <w:i/>
+          <w:sz w:val="24"/>
+          <w:szCs w:val="24"/>
+        </w:rPr>
+        <w:lastRenderedPageBreak/>
+        <w:t xml:space="preserve">Um ponto = </w:t>
+      </w:r>
+      <w:r>
+        <w:rPr>
+          <w:rFonts w:eastAsiaTheme="minorEastAsia" w:cstheme="minorHAnsi"/>
+          <w:i/>
+          <w:sz w:val="24"/>
+          <w:szCs w:val="24"/>
+        </w:rPr>
+        <w:t>2</w:t>
+      </w:r>
+      <w:r>
+        <w:rPr>
+          <w:rFonts w:eastAsiaTheme="minorEastAsia" w:cstheme="minorHAnsi"/>
+          <w:i/>
+          <w:sz w:val="24"/>
+          <w:szCs w:val="24"/>
+        </w:rPr>
+        <w:t xml:space="preserve"> páginas pequeno-médias web (JSP </w:t>
+      </w:r>
+      <w:proofErr w:type="gramStart"/>
+      <w:r>
+        <w:rPr>
+          <w:rFonts w:eastAsiaTheme="minorEastAsia" w:cstheme="minorHAnsi"/>
+          <w:i/>
+          <w:sz w:val="24"/>
+          <w:szCs w:val="24"/>
+        </w:rPr>
+        <w:t>+</w:t>
+      </w:r>
+      <w:r>
+        <w:rPr>
+          <w:rFonts w:eastAsiaTheme="minorEastAsia" w:cstheme="minorHAnsi"/>
+          <w:i/>
+          <w:sz w:val="24"/>
+          <w:szCs w:val="24"/>
+        </w:rPr>
+        <w:t xml:space="preserve"> </w:t>
+      </w:r>
+      <w:r>
+        <w:rPr>
+          <w:rFonts w:eastAsiaTheme="minorEastAsia" w:cstheme="minorHAnsi"/>
+          <w:i/>
+          <w:sz w:val="24"/>
+          <w:szCs w:val="24"/>
+        </w:rPr>
+        <w:t>Angular</w:t>
+      </w:r>
+      <w:proofErr w:type="gramEnd"/>
+      <w:r>
+        <w:rPr>
+          <w:rFonts w:eastAsiaTheme="minorEastAsia" w:cstheme="minorHAnsi"/>
+          <w:i/>
+          <w:sz w:val="24"/>
+          <w:szCs w:val="24"/>
+        </w:rPr>
+        <w:t xml:space="preserve">) sem comunicação com o </w:t>
+      </w:r>
+      <w:proofErr w:type="spellStart"/>
+      <w:r>
+        <w:rPr>
+          <w:rFonts w:eastAsiaTheme="minorEastAsia" w:cstheme="minorHAnsi"/>
+          <w:i/>
+          <w:sz w:val="24"/>
+          <w:szCs w:val="24"/>
+        </w:rPr>
+        <w:t>back</w:t>
+      </w:r>
+      <w:proofErr w:type="spellEnd"/>
+      <w:r>
+        <w:rPr>
+          <w:rFonts w:eastAsiaTheme="minorEastAsia" w:cstheme="minorHAnsi"/>
+          <w:i/>
+          <w:sz w:val="24"/>
+          <w:szCs w:val="24"/>
+        </w:rPr>
+        <w:t>-end.</w:t>
+      </w:r>
+    </w:p>
+    <w:p>
+      <w:pPr>
+        <w:pStyle w:val="ListParagraph"/>
+        <w:numPr>
+          <w:ilvl w:val="0"/>
+          <w:numId w:val="8"/>
+        </w:numPr>
+        <w:jc w:val="both"/>
+        <w:outlineLvl w:val="0"/>
+        <w:rPr>
+          <w:rFonts w:eastAsiaTheme="minorEastAsia" w:cstheme="minorHAnsi"/>
+          <w:i/>
+          <w:sz w:val="24"/>
+          <w:szCs w:val="24"/>
+        </w:rPr>
+      </w:pPr>
+      <w:r>
+        <w:rPr>
+          <w:rFonts w:eastAsiaTheme="minorEastAsia" w:cstheme="minorHAnsi"/>
+          <w:i/>
+          <w:sz w:val="24"/>
+          <w:szCs w:val="24"/>
+        </w:rPr>
+        <w:t xml:space="preserve">Um ponto = </w:t>
+      </w:r>
+      <w:r>
+        <w:rPr>
+          <w:rFonts w:eastAsiaTheme="minorEastAsia" w:cstheme="minorHAnsi"/>
+          <w:i/>
+          <w:sz w:val="24"/>
+          <w:szCs w:val="24"/>
+        </w:rPr>
+        <w:t>2</w:t>
+      </w:r>
+      <w:r>
+        <w:rPr>
+          <w:rFonts w:eastAsiaTheme="minorEastAsia" w:cstheme="minorHAnsi"/>
+          <w:i/>
+          <w:sz w:val="24"/>
+          <w:szCs w:val="24"/>
+        </w:rPr>
+        <w:t xml:space="preserve"> Classes Java Simples (Entidades, Utilidades) ou 1 Classe Java DAO (</w:t>
+      </w:r>
+      <w:proofErr w:type="spellStart"/>
+      <w:r>
+        <w:rPr>
+          <w:rFonts w:eastAsiaTheme="minorEastAsia" w:cstheme="minorHAnsi"/>
+          <w:i/>
+          <w:sz w:val="24"/>
+          <w:szCs w:val="24"/>
+        </w:rPr>
+        <w:t>Database</w:t>
+      </w:r>
+      <w:proofErr w:type="spellEnd"/>
+      <w:r>
+        <w:rPr>
+          <w:rFonts w:eastAsiaTheme="minorEastAsia" w:cstheme="minorHAnsi"/>
+          <w:i/>
+          <w:sz w:val="24"/>
+          <w:szCs w:val="24"/>
+        </w:rPr>
+        <w:t xml:space="preserve"> Access </w:t>
+      </w:r>
+      <w:proofErr w:type="spellStart"/>
+      <w:r>
+        <w:rPr>
+          <w:rFonts w:eastAsiaTheme="minorEastAsia" w:cstheme="minorHAnsi"/>
+          <w:i/>
+          <w:sz w:val="24"/>
+          <w:szCs w:val="24"/>
+        </w:rPr>
+        <w:t>Object</w:t>
+      </w:r>
+      <w:proofErr w:type="spellEnd"/>
+      <w:r>
+        <w:rPr>
+          <w:rFonts w:eastAsiaTheme="minorEastAsia" w:cstheme="minorHAnsi"/>
+          <w:i/>
+          <w:sz w:val="24"/>
+          <w:szCs w:val="24"/>
+        </w:rPr>
+        <w:t>)</w:t>
+      </w:r>
+    </w:p>
+    <w:p>
+      <w:pPr>
+        <w:pStyle w:val="ListParagraph"/>
+        <w:numPr>
+          <w:ilvl w:val="0"/>
+          <w:numId w:val="8"/>
+        </w:numPr>
+        <w:jc w:val="both"/>
+        <w:outlineLvl w:val="0"/>
+        <w:rPr>
+          <w:rFonts w:eastAsiaTheme="minorEastAsia" w:cstheme="minorHAnsi"/>
+          <w:i/>
+          <w:sz w:val="24"/>
+          <w:szCs w:val="24"/>
+        </w:rPr>
+      </w:pPr>
+      <w:r>
+        <w:rPr>
+          <w:rFonts w:eastAsiaTheme="minorEastAsia" w:cstheme="minorHAnsi"/>
+          <w:i/>
+          <w:sz w:val="24"/>
+          <w:szCs w:val="24"/>
+        </w:rPr>
+        <w:t xml:space="preserve">Um ponto = </w:t>
+      </w:r>
+      <w:r>
+        <w:rPr>
+          <w:rFonts w:eastAsiaTheme="minorEastAsia" w:cstheme="minorHAnsi"/>
+          <w:i/>
+          <w:sz w:val="24"/>
+          <w:szCs w:val="24"/>
+        </w:rPr>
+        <w:t>1</w:t>
+      </w:r>
+      <w:r>
+        <w:rPr>
+          <w:rFonts w:eastAsiaTheme="minorEastAsia" w:cstheme="minorHAnsi"/>
+          <w:i/>
+          <w:sz w:val="24"/>
+          <w:szCs w:val="24"/>
+        </w:rPr>
+        <w:t xml:space="preserve"> página</w:t>
+      </w:r>
+      <w:r>
+        <w:rPr>
+          <w:rFonts w:eastAsiaTheme="minorEastAsia" w:cstheme="minorHAnsi"/>
+          <w:i/>
+          <w:sz w:val="24"/>
+          <w:szCs w:val="24"/>
+        </w:rPr>
+        <w:t>s</w:t>
+      </w:r>
+      <w:r>
+        <w:rPr>
+          <w:rFonts w:eastAsiaTheme="minorEastAsia" w:cstheme="minorHAnsi"/>
+          <w:i/>
+          <w:sz w:val="24"/>
+          <w:szCs w:val="24"/>
+        </w:rPr>
+        <w:t xml:space="preserve"> pequeno-média web (JSP </w:t>
+      </w:r>
+      <w:proofErr w:type="gramStart"/>
+      <w:r>
+        <w:rPr>
+          <w:rFonts w:eastAsiaTheme="minorEastAsia" w:cstheme="minorHAnsi"/>
+          <w:i/>
+          <w:sz w:val="24"/>
+          <w:szCs w:val="24"/>
+        </w:rPr>
+        <w:t>+ Angular</w:t>
+      </w:r>
+      <w:proofErr w:type="gramEnd"/>
+      <w:r>
+        <w:rPr>
+          <w:rFonts w:eastAsiaTheme="minorEastAsia" w:cstheme="minorHAnsi"/>
+          <w:i/>
+          <w:sz w:val="24"/>
+          <w:szCs w:val="24"/>
+        </w:rPr>
+        <w:t xml:space="preserve">) e </w:t>
+      </w:r>
+      <w:r>
+        <w:rPr>
+          <w:rFonts w:eastAsiaTheme="minorEastAsia" w:cstheme="minorHAnsi"/>
+          <w:i/>
+          <w:sz w:val="24"/>
+          <w:szCs w:val="24"/>
+        </w:rPr>
+        <w:t>1</w:t>
+      </w:r>
+      <w:bookmarkStart w:id="0" w:name="_GoBack"/>
+      <w:bookmarkEnd w:id="0"/>
+      <w:r>
+        <w:rPr>
+          <w:rFonts w:eastAsiaTheme="minorEastAsia" w:cstheme="minorHAnsi"/>
+          <w:i/>
+          <w:sz w:val="24"/>
+          <w:szCs w:val="24"/>
+        </w:rPr>
+        <w:t xml:space="preserve"> </w:t>
+      </w:r>
+      <w:proofErr w:type="spellStart"/>
+      <w:r>
+        <w:rPr>
+          <w:rFonts w:eastAsiaTheme="minorEastAsia" w:cstheme="minorHAnsi"/>
+          <w:i/>
+          <w:sz w:val="24"/>
+          <w:szCs w:val="24"/>
+        </w:rPr>
+        <w:t>Servlets</w:t>
+      </w:r>
+      <w:proofErr w:type="spellEnd"/>
+      <w:r>
+        <w:rPr>
+          <w:rFonts w:eastAsiaTheme="minorEastAsia" w:cstheme="minorHAnsi"/>
+          <w:i/>
+          <w:sz w:val="24"/>
+          <w:szCs w:val="24"/>
+        </w:rPr>
+        <w:t xml:space="preserve"> de comunicação com o </w:t>
+      </w:r>
+      <w:proofErr w:type="spellStart"/>
+      <w:r>
+        <w:rPr>
+          <w:rFonts w:eastAsiaTheme="minorEastAsia" w:cstheme="minorHAnsi"/>
+          <w:i/>
+          <w:sz w:val="24"/>
+          <w:szCs w:val="24"/>
+        </w:rPr>
+        <w:t>back</w:t>
+      </w:r>
+      <w:proofErr w:type="spellEnd"/>
+      <w:r>
+        <w:rPr>
+          <w:rFonts w:eastAsiaTheme="minorEastAsia" w:cstheme="minorHAnsi"/>
+          <w:i/>
+          <w:sz w:val="24"/>
+          <w:szCs w:val="24"/>
+        </w:rPr>
+        <w:t>-end.</w:t>
+      </w:r>
     </w:p>
     <w:p>
       <w:pPr>
@@ -962,17 +1273,7 @@
           <w:sz w:val="24"/>
           <w:szCs w:val="24"/>
         </w:rPr>
-        <w:t>cada uma das estórias de um determinado projet</w:t>
-      </w:r>
-      <w:bookmarkStart w:id="0" w:name="_GoBack"/>
-      <w:bookmarkEnd w:id="0"/>
-      <w:r>
-        <w:rPr>
-          <w:rFonts w:cstheme="minorHAnsi"/>
-          <w:sz w:val="24"/>
-          <w:szCs w:val="24"/>
-        </w:rPr>
-        <w:t>o seguindo as diretrizes acima.</w:t>
+        <w:t>cada uma das estórias de um determinado projeto seguindo as diretrizes acima.</w:t>
       </w:r>
       <w:r>
         <w:rPr>
@@ -1036,8 +1337,8 @@
 </file>
 
 <file path=word/numbering.xml><?xml version="1.0" encoding="utf-8"?>
-<w:numbering xmlns:wpc="http://schemas.microsoft.com/office/word/2010/wordprocessingCanvas" xmlns:mo="http://schemas.microsoft.com/office/mac/office/2008/main" xmlns:mc="http://schemas.openxmlformats.org/markup-compatibility/2006" xmlns:mv="urn:schemas-microsoft-com:mac:vml" xmlns:o="urn:schemas-microsoft-com:office:office" xmlns:r="http://schemas.openxmlformats.org/officeDocument/2006/relationships" xmlns:m="http://schemas.openxmlformats.org/officeDocument/2006/math" xmlns:v="urn:schemas-microsoft-com:vml" xmlns:wp14="http://schemas.microsoft.com/office/word/2010/wordprocessingDrawing" xmlns:wp="http://schemas.openxmlformats.org/drawingml/2006/wordprocessingDrawing" xmlns:w10="urn:schemas-microsoft-com:office:word" xmlns:w="http://schemas.openxmlformats.org/wordprocessingml/2006/main" xmlns:w14="http://schemas.microsoft.com/office/word/2010/wordml" xmlns:w15="http://schemas.microsoft.com/office/word/2012/wordml" xmlns:wpg="http://schemas.microsoft.com/office/word/2010/wordprocessingGroup" xmlns:wpi="http://schemas.microsoft.com/office/word/2010/wordprocessingInk" xmlns:wne="http://schemas.microsoft.com/office/word/2006/wordml" xmlns:wps="http://schemas.microsoft.com/office/word/2010/wordprocessingShape" mc:Ignorable="w14 w15 wp14">
-  <w:abstractNum w:abstractNumId="0">
+<w:numbering xmlns:wpc="http://schemas.microsoft.com/office/word/2010/wordprocessingCanvas" xmlns:mc="http://schemas.openxmlformats.org/markup-compatibility/2006" xmlns:o="urn:schemas-microsoft-com:office:office" xmlns:r="http://schemas.openxmlformats.org/officeDocument/2006/relationships" xmlns:m="http://schemas.openxmlformats.org/officeDocument/2006/math" xmlns:v="urn:schemas-microsoft-com:vml" xmlns:wp14="http://schemas.microsoft.com/office/word/2010/wordprocessingDrawing" xmlns:wp="http://schemas.openxmlformats.org/drawingml/2006/wordprocessingDrawing" xmlns:w10="urn:schemas-microsoft-com:office:word" xmlns:w="http://schemas.openxmlformats.org/wordprocessingml/2006/main" xmlns:w14="http://schemas.microsoft.com/office/word/2010/wordml" xmlns:w15="http://schemas.microsoft.com/office/word/2012/wordml" xmlns:wpg="http://schemas.microsoft.com/office/word/2010/wordprocessingGroup" xmlns:wpi="http://schemas.microsoft.com/office/word/2010/wordprocessingInk" xmlns:wne="http://schemas.microsoft.com/office/word/2006/wordml" xmlns:wps="http://schemas.microsoft.com/office/word/2010/wordprocessingShape" mc:Ignorable="w14 w15 wp14">
+  <w:abstractNum w:abstractNumId="0" w15:restartNumberingAfterBreak="0">
     <w:nsid w:val="0A685825"/>
     <w:multiLevelType w:val="multilevel"/>
     <w:tmpl w:val="647AF954"/>
@@ -1158,7 +1459,7 @@
       </w:rPr>
     </w:lvl>
   </w:abstractNum>
-  <w:abstractNum w:abstractNumId="1">
+  <w:abstractNum w:abstractNumId="1" w15:restartNumberingAfterBreak="0">
     <w:nsid w:val="126A0DC5"/>
     <w:multiLevelType w:val="multilevel"/>
     <w:tmpl w:val="9A1CA7AA"/>
@@ -1279,7 +1580,120 @@
       </w:rPr>
     </w:lvl>
   </w:abstractNum>
-  <w:abstractNum w:abstractNumId="2">
+  <w:abstractNum w:abstractNumId="2" w15:restartNumberingAfterBreak="0">
+    <w:nsid w:val="560D0ABB"/>
+    <w:multiLevelType w:val="hybridMultilevel"/>
+    <w:tmpl w:val="CE264528"/>
+    <w:lvl w:ilvl="0" w:tplc="04160001">
+      <w:start w:val="1"/>
+      <w:numFmt w:val="bullet"/>
+      <w:lvlText w:val=""/>
+      <w:lvlJc w:val="left"/>
+      <w:pPr>
+        <w:ind w:left="1080" w:hanging="360"/>
+      </w:pPr>
+      <w:rPr>
+        <w:rFonts w:ascii="Symbol" w:hAnsi="Symbol" w:hint="default"/>
+      </w:rPr>
+    </w:lvl>
+    <w:lvl w:ilvl="1" w:tplc="04160003" w:tentative="1">
+      <w:start w:val="1"/>
+      <w:numFmt w:val="bullet"/>
+      <w:lvlText w:val="o"/>
+      <w:lvlJc w:val="left"/>
+      <w:pPr>
+        <w:ind w:left="1800" w:hanging="360"/>
+      </w:pPr>
+      <w:rPr>
+        <w:rFonts w:ascii="Courier New" w:hAnsi="Courier New" w:cs="Courier New" w:hint="default"/>
+      </w:rPr>
+    </w:lvl>
+    <w:lvl w:ilvl="2" w:tplc="04160005" w:tentative="1">
+      <w:start w:val="1"/>
+      <w:numFmt w:val="bullet"/>
+      <w:lvlText w:val=""/>
+      <w:lvlJc w:val="left"/>
+      <w:pPr>
+        <w:ind w:left="2520" w:hanging="360"/>
+      </w:pPr>
+      <w:rPr>
+        <w:rFonts w:ascii="Wingdings" w:hAnsi="Wingdings" w:hint="default"/>
+      </w:rPr>
+    </w:lvl>
+    <w:lvl w:ilvl="3" w:tplc="04160001" w:tentative="1">
+      <w:start w:val="1"/>
+      <w:numFmt w:val="bullet"/>
+      <w:lvlText w:val=""/>
+      <w:lvlJc w:val="left"/>
+      <w:pPr>
+        <w:ind w:left="3240" w:hanging="360"/>
+      </w:pPr>
+      <w:rPr>
+        <w:rFonts w:ascii="Symbol" w:hAnsi="Symbol" w:hint="default"/>
+      </w:rPr>
+    </w:lvl>
+    <w:lvl w:ilvl="4" w:tplc="04160003" w:tentative="1">
+      <w:start w:val="1"/>
+      <w:numFmt w:val="bullet"/>
+      <w:lvlText w:val="o"/>
+      <w:lvlJc w:val="left"/>
+      <w:pPr>
+        <w:ind w:left="3960" w:hanging="360"/>
+      </w:pPr>
+      <w:rPr>
+        <w:rFonts w:ascii="Courier New" w:hAnsi="Courier New" w:cs="Courier New" w:hint="default"/>
+      </w:rPr>
+    </w:lvl>
+    <w:lvl w:ilvl="5" w:tplc="04160005" w:tentative="1">
+      <w:start w:val="1"/>
+      <w:numFmt w:val="bullet"/>
+      <w:lvlText w:val=""/>
+      <w:lvlJc w:val="left"/>
+      <w:pPr>
+        <w:ind w:left="4680" w:hanging="360"/>
+      </w:pPr>
+      <w:rPr>
+        <w:rFonts w:ascii="Wingdings" w:hAnsi="Wingdings" w:hint="default"/>
+      </w:rPr>
+    </w:lvl>
+    <w:lvl w:ilvl="6" w:tplc="04160001" w:tentative="1">
+      <w:start w:val="1"/>
+      <w:numFmt w:val="bullet"/>
+      <w:lvlText w:val=""/>
+      <w:lvlJc w:val="left"/>
+      <w:pPr>
+        <w:ind w:left="5400" w:hanging="360"/>
+      </w:pPr>
+      <w:rPr>
+        <w:rFonts w:ascii="Symbol" w:hAnsi="Symbol" w:hint="default"/>
+      </w:rPr>
+    </w:lvl>
+    <w:lvl w:ilvl="7" w:tplc="04160003" w:tentative="1">
+      <w:start w:val="1"/>
+      <w:numFmt w:val="bullet"/>
+      <w:lvlText w:val="o"/>
+      <w:lvlJc w:val="left"/>
+      <w:pPr>
+        <w:ind w:left="6120" w:hanging="360"/>
+      </w:pPr>
+      <w:rPr>
+        <w:rFonts w:ascii="Courier New" w:hAnsi="Courier New" w:cs="Courier New" w:hint="default"/>
+      </w:rPr>
+    </w:lvl>
+    <w:lvl w:ilvl="8" w:tplc="04160005" w:tentative="1">
+      <w:start w:val="1"/>
+      <w:numFmt w:val="bullet"/>
+      <w:lvlText w:val=""/>
+      <w:lvlJc w:val="left"/>
+      <w:pPr>
+        <w:ind w:left="6840" w:hanging="360"/>
+      </w:pPr>
+      <w:rPr>
+        <w:rFonts w:ascii="Wingdings" w:hAnsi="Wingdings" w:hint="default"/>
+      </w:rPr>
+    </w:lvl>
+  </w:abstractNum>
+  <w:abstractNum w:abstractNumId="3" w15:restartNumberingAfterBreak="0">
     <w:nsid w:val="58336180"/>
     <w:multiLevelType w:val="multilevel"/>
     <w:tmpl w:val="56148D68"/>
@@ -1392,7 +1806,7 @@
       </w:rPr>
     </w:lvl>
   </w:abstractNum>
-  <w:abstractNum w:abstractNumId="3">
+  <w:abstractNum w:abstractNumId="4" w15:restartNumberingAfterBreak="0">
     <w:nsid w:val="5A071303"/>
     <w:multiLevelType w:val="multilevel"/>
     <w:tmpl w:val="2E364170"/>
@@ -1505,7 +1919,7 @@
       </w:rPr>
     </w:lvl>
   </w:abstractNum>
-  <w:abstractNum w:abstractNumId="4">
+  <w:abstractNum w:abstractNumId="5" w15:restartNumberingAfterBreak="0">
     <w:nsid w:val="72922908"/>
     <w:multiLevelType w:val="multilevel"/>
     <w:tmpl w:val="C5E690E8"/>
@@ -1618,7 +2032,7 @@
       </w:rPr>
     </w:lvl>
   </w:abstractNum>
-  <w:abstractNum w:abstractNumId="5">
+  <w:abstractNum w:abstractNumId="6" w15:restartNumberingAfterBreak="0">
     <w:nsid w:val="780110DD"/>
     <w:multiLevelType w:val="multilevel"/>
     <w:tmpl w:val="28E8A0F8"/>
@@ -1739,7 +2153,7 @@
       </w:rPr>
     </w:lvl>
   </w:abstractNum>
-  <w:abstractNum w:abstractNumId="6">
+  <w:abstractNum w:abstractNumId="7" w15:restartNumberingAfterBreak="0">
     <w:nsid w:val="78CC7747"/>
     <w:multiLevelType w:val="multilevel"/>
     <w:tmpl w:val="71C2A2D8"/>
@@ -1859,19 +2273,22 @@
     <w:abstractNumId w:val="1"/>
   </w:num>
   <w:num w:numId="3">
-    <w:abstractNumId w:val="2"/>
+    <w:abstractNumId w:val="3"/>
   </w:num>
   <w:num w:numId="4">
+    <w:abstractNumId w:val="6"/>
+  </w:num>
+  <w:num w:numId="5">
+    <w:abstractNumId w:val="4"/>
+  </w:num>
+  <w:num w:numId="6">
+    <w:abstractNumId w:val="7"/>
+  </w:num>
+  <w:num w:numId="7">
     <w:abstractNumId w:val="5"/>
   </w:num>
-  <w:num w:numId="5">
-    <w:abstractNumId w:val="3"/>
-  </w:num>
-  <w:num w:numId="6">
-    <w:abstractNumId w:val="6"/>
-  </w:num>
-  <w:num w:numId="7">
-    <w:abstractNumId w:val="4"/>
+  <w:num w:numId="8">
+    <w:abstractNumId w:val="2"/>
   </w:num>
 </w:numbering>
 </file>
@@ -1893,7 +2310,7 @@
       </w:pPr>
     </w:pPrDefault>
   </w:docDefaults>
-  <w:latentStyles w:defLockedState="0" w:defUIPriority="99" w:defSemiHidden="0" w:defUnhideWhenUsed="0" w:defQFormat="0" w:count="380">
+  <w:latentStyles w:defLockedState="0" w:defUIPriority="99" w:defSemiHidden="0" w:defUnhideWhenUsed="0" w:defQFormat="0" w:count="371">
     <w:lsdException w:name="Normal" w:uiPriority="0" w:qFormat="1"/>
     <w:lsdException w:name="heading 1" w:uiPriority="9" w:qFormat="1"/>
     <w:lsdException w:name="heading 2" w:semiHidden="1" w:uiPriority="9" w:unhideWhenUsed="1" w:qFormat="1"/>
@@ -2638,7 +3055,7 @@
 </file>
 
 <file path=customXml/itemProps1.xml><?xml version="1.0" encoding="utf-8"?>
-<ds:datastoreItem xmlns:ds="http://schemas.openxmlformats.org/officeDocument/2006/customXml" ds:itemID="{BFCDC27F-6AA1-B74C-9AD7-0A94AA4F0757}">
+<ds:datastoreItem xmlns:ds="http://schemas.openxmlformats.org/officeDocument/2006/customXml" ds:itemID="{370123DB-75AF-4C53-920D-65CF0D52A728}">
   <ds:schemaRefs>
     <ds:schemaRef ds:uri="http://schemas.openxmlformats.org/officeDocument/2006/bibliography"/>
   </ds:schemaRefs>

</xml_diff>

<commit_message>
[GPR] Atualizando o Método de Estimativa e o Orçamento no Plano de Projeto
</commit_message>
<xml_diff>
--- a/Artefatos de Documentação/Processo Aplicado/EveRemind/2-Gerencia de Projeto/Método de Estimativa - EveRemind.docx
+++ b/Artefatos de Documentação/Processo Aplicado/EveRemind/2-Gerencia de Projeto/Método de Estimativa - EveRemind.docx
@@ -559,6 +559,8 @@
         </w:rPr>
         <w:t>3</w:t>
       </w:r>
+      <w:bookmarkStart w:id="0" w:name="_GoBack"/>
+      <w:bookmarkEnd w:id="0"/>
       <w:r>
         <w:rPr>
           <w:rFonts w:cstheme="minorHAnsi"/>
@@ -723,7 +725,7 @@
           <w:sz w:val="24"/>
           <w:szCs w:val="24"/>
         </w:rPr>
-        <w:t>2</w:t>
+        <w:t>1</w:t>
       </w:r>
       <w:r>
         <w:rPr>
@@ -911,64 +913,6 @@
         </w:rPr>
         <w:t>1</w:t>
       </w:r>
-      <w:r>
-        <w:rPr>
-          <w:rFonts w:eastAsiaTheme="minorEastAsia" w:cstheme="minorHAnsi"/>
-          <w:i/>
-          <w:sz w:val="24"/>
-          <w:szCs w:val="24"/>
-        </w:rPr>
-        <w:t xml:space="preserve"> página</w:t>
-      </w:r>
-      <w:r>
-        <w:rPr>
-          <w:rFonts w:eastAsiaTheme="minorEastAsia" w:cstheme="minorHAnsi"/>
-          <w:i/>
-          <w:sz w:val="24"/>
-          <w:szCs w:val="24"/>
-        </w:rPr>
-        <w:t>s</w:t>
-      </w:r>
-      <w:r>
-        <w:rPr>
-          <w:rFonts w:eastAsiaTheme="minorEastAsia" w:cstheme="minorHAnsi"/>
-          <w:i/>
-          <w:sz w:val="24"/>
-          <w:szCs w:val="24"/>
-        </w:rPr>
-        <w:t xml:space="preserve"> pequeno-média web (JSP </w:t>
-      </w:r>
-      <w:proofErr w:type="gramStart"/>
-      <w:r>
-        <w:rPr>
-          <w:rFonts w:eastAsiaTheme="minorEastAsia" w:cstheme="minorHAnsi"/>
-          <w:i/>
-          <w:sz w:val="24"/>
-          <w:szCs w:val="24"/>
-        </w:rPr>
-        <w:t>+ Angular</w:t>
-      </w:r>
-      <w:proofErr w:type="gramEnd"/>
-      <w:r>
-        <w:rPr>
-          <w:rFonts w:eastAsiaTheme="minorEastAsia" w:cstheme="minorHAnsi"/>
-          <w:i/>
-          <w:sz w:val="24"/>
-          <w:szCs w:val="24"/>
-        </w:rPr>
-        <w:t xml:space="preserve">) e </w:t>
-      </w:r>
-      <w:r>
-        <w:rPr>
-          <w:rFonts w:eastAsiaTheme="minorEastAsia" w:cstheme="minorHAnsi"/>
-          <w:i/>
-          <w:sz w:val="24"/>
-          <w:szCs w:val="24"/>
-        </w:rPr>
-        <w:t>1</w:t>
-      </w:r>
-      <w:bookmarkStart w:id="0" w:name="_GoBack"/>
-      <w:bookmarkEnd w:id="0"/>
       <w:r>
         <w:rPr>
           <w:rFonts w:eastAsiaTheme="minorEastAsia" w:cstheme="minorHAnsi"/>
@@ -3055,7 +2999,7 @@
 </file>
 
 <file path=customXml/itemProps1.xml><?xml version="1.0" encoding="utf-8"?>
-<ds:datastoreItem xmlns:ds="http://schemas.openxmlformats.org/officeDocument/2006/customXml" ds:itemID="{370123DB-75AF-4C53-920D-65CF0D52A728}">
+<ds:datastoreItem xmlns:ds="http://schemas.openxmlformats.org/officeDocument/2006/customXml" ds:itemID="{9CC04899-6F60-47A7-B7C7-873EC8F9FFF9}">
   <ds:schemaRefs>
     <ds:schemaRef ds:uri="http://schemas.openxmlformats.org/officeDocument/2006/bibliography"/>
   </ds:schemaRefs>

</xml_diff>

<commit_message>
[GPR] Atualizando o Método de Estimativa e o Plano de Projeto do Scrum
</commit_message>
<xml_diff>
--- a/Artefatos de Documentação/Processo Aplicado/EveRemind/2-Gerencia de Projeto/Método de Estimativa - EveRemind.docx
+++ b/Artefatos de Documentação/Processo Aplicado/EveRemind/2-Gerencia de Projeto/Método de Estimativa - EveRemind.docx
@@ -559,8 +559,6 @@
         </w:rPr>
         <w:t>3</w:t>
       </w:r>
-      <w:bookmarkStart w:id="0" w:name="_GoBack"/>
-      <w:bookmarkEnd w:id="0"/>
       <w:r>
         <w:rPr>
           <w:rFonts w:cstheme="minorHAnsi"/>
@@ -689,7 +687,25 @@
           <w:sz w:val="24"/>
           <w:szCs w:val="28"/>
         </w:rPr>
-        <w:t>Para este projeto, um ponto significa as relações descritas abaixo:</w:t>
+        <w:t xml:space="preserve">Para este projeto, </w:t>
+      </w:r>
+      <w:r>
+        <w:rPr>
+          <w:rFonts w:cstheme="minorHAnsi"/>
+          <w:sz w:val="24"/>
+          <w:szCs w:val="28"/>
+        </w:rPr>
+        <w:t xml:space="preserve">de acordo com o histórico de desenvolvimento e experiência da equipe, </w:t>
+      </w:r>
+      <w:bookmarkStart w:id="0" w:name="_GoBack"/>
+      <w:bookmarkEnd w:id="0"/>
+      <w:r>
+        <w:rPr>
+          <w:rFonts w:cstheme="minorHAnsi"/>
+          <w:sz w:val="24"/>
+          <w:szCs w:val="28"/>
+        </w:rPr>
+        <w:t>um ponto significa as relações descritas abaixo:</w:t>
       </w:r>
     </w:p>
     <w:p>
@@ -2999,7 +3015,7 @@
 </file>
 
 <file path=customXml/itemProps1.xml><?xml version="1.0" encoding="utf-8"?>
-<ds:datastoreItem xmlns:ds="http://schemas.openxmlformats.org/officeDocument/2006/customXml" ds:itemID="{9CC04899-6F60-47A7-B7C7-873EC8F9FFF9}">
+<ds:datastoreItem xmlns:ds="http://schemas.openxmlformats.org/officeDocument/2006/customXml" ds:itemID="{FF7C6124-773D-4A59-83DE-16613CF90673}">
   <ds:schemaRefs>
     <ds:schemaRef ds:uri="http://schemas.openxmlformats.org/officeDocument/2006/bibliography"/>
   </ds:schemaRefs>

</xml_diff>